<commit_message>
MHD2-138: Clinical context update - APL (12Sep2024)
</commit_message>
<xml_diff>
--- a/inst/clinical_context/Acute_Promyelocytic_Myeloid_Leukaemia.docx
+++ b/inst/clinical_context/Acute_Promyelocytic_Myeloid_Leukaemia.docx
@@ -2,6 +2,16 @@
 <file path=word/document.xml><?xml version="1.0" encoding="utf-8"?>
 <w:document xmlns:wpc="http://schemas.microsoft.com/office/word/2010/wordprocessingCanvas" xmlns:cx="http://schemas.microsoft.com/office/drawing/2014/chartex" xmlns:cx1="http://schemas.microsoft.com/office/drawing/2015/9/8/chartex" xmlns:cx2="http://schemas.microsoft.com/office/drawing/2015/10/21/chartex" xmlns:cx3="http://schemas.microsoft.com/office/drawing/2016/5/9/chartex" xmlns:cx4="http://schemas.microsoft.com/office/drawing/2016/5/10/chartex" xmlns:cx5="http://schemas.microsoft.com/office/drawing/2016/5/11/chartex" xmlns:cx6="http://schemas.microsoft.com/office/drawing/2016/5/12/chartex" xmlns:cx7="http://schemas.microsoft.com/office/drawing/2016/5/13/chartex" xmlns:cx8="http://schemas.microsoft.com/office/drawing/2016/5/14/chartex" xmlns:mc="http://schemas.openxmlformats.org/markup-compatibility/2006" xmlns:aink="http://schemas.microsoft.com/office/drawing/2016/ink" xmlns:am3d="http://schemas.microsoft.com/office/drawing/2017/model3d" xmlns:o="urn:schemas-microsoft-com:office:office" xmlns:oel="http://schemas.microsoft.com/office/2019/extlst" xmlns:r="http://schemas.openxmlformats.org/officeDocument/2006/relationships" xmlns:m="http://schemas.openxmlformats.org/officeDocument/2006/math" xmlns:v="urn:schemas-microsoft-com:vml" xmlns:wp14="http://schemas.microsoft.com/office/word/2010/wordprocessingDrawing" xmlns:wp="http://schemas.openxmlformats.org/drawingml/2006/wordprocessingDrawing" xmlns:w10="urn:schemas-microsoft-com:office:word" xmlns:w="http://schemas.openxmlformats.org/wordprocessingml/2006/main" xmlns:w14="http://schemas.microsoft.com/office/word/2010/wordml" xmlns:w15="http://schemas.microsoft.com/office/word/2012/wordml" xmlns:w16cex="http://schemas.microsoft.com/office/word/2018/wordml/cex" xmlns:w16cid="http://schemas.microsoft.com/office/word/2016/wordml/cid" xmlns:w16="http://schemas.microsoft.com/office/word/2018/wordml" xmlns:w16sdtdh="http://schemas.microsoft.com/office/word/2020/wordml/sdtdatahash" xmlns:w16se="http://schemas.microsoft.com/office/word/2015/wordml/symex" xmlns:wpg="http://schemas.microsoft.com/office/word/2010/wordprocessingGroup" xmlns:wpi="http://schemas.microsoft.com/office/word/2010/wordprocessingInk" xmlns:wne="http://schemas.microsoft.com/office/word/2006/wordml" xmlns:wps="http://schemas.microsoft.com/office/word/2010/wordprocessingShape" mc:Ignorable="w14 w15 w16se w16cid w16 w16cex w16sdtdh wp14">
   <w:body>
+    <w:p>
+      <w:pPr>
+        <w:spacing w:after="0"/>
+        <w:rPr>
+          <w:noProof/>
+          <w:sz w:val="6"/>
+          <w:szCs w:val="6"/>
+        </w:rPr>
+      </w:pPr>
+    </w:p>
     <w:tbl>
       <w:tblPr>
         <w:tblStyle w:val="TableGrid1"/>
@@ -49,13 +59,7 @@
             </w:r>
             <w:r>
               <w:br/>
-              <w:t xml:space="preserve">acute </w:t>
-            </w:r>
-            <w:r>
-              <w:t>Promyelocytic</w:t>
-            </w:r>
-            <w:r>
-              <w:t xml:space="preserve"> leukaemia</w:t>
+              <w:t>acute Promyelocytic leukaemia</w:t>
             </w:r>
           </w:p>
           <w:p>
@@ -71,19 +75,7 @@
               <w:pStyle w:val="CLIN3BULLETPOINTS"/>
             </w:pPr>
             <w:r>
-              <w:t xml:space="preserve">Acute promyelocytic leukaemia (APML or APL) is characterised by the expansion of leukaemic cell block at the promyelocytic stage. </w:t>
-            </w:r>
-            <w:r>
-              <w:t xml:space="preserve">Upon clinical suspicion of the disease, </w:t>
-            </w:r>
-            <w:r>
-              <w:t>rapid</w:t>
-            </w:r>
-            <w:r>
-              <w:t xml:space="preserve"> </w:t>
-            </w:r>
-            <w:r>
-              <w:t>confirmation by molecular testing is mandatory.</w:t>
+              <w:t>Acute promyelocytic leukaemia (APML or APL) is characterised by the expansion of leukaemic cell block at the promyelocytic stage. Upon clinical suspicion of the disease, rapid confirmation by molecular testing is mandatory.</w:t>
             </w:r>
             <w:r>
               <w:fldChar w:fldCharType="begin"/>
@@ -112,37 +104,7 @@
               <w:pStyle w:val="CLIN3BULLETPOINTS"/>
             </w:pPr>
             <w:r>
-              <w:t xml:space="preserve">A majority of </w:t>
-            </w:r>
-            <w:r>
-              <w:t>cases</w:t>
-            </w:r>
-            <w:r>
-              <w:t xml:space="preserve"> with APL harbour the t(15;17)(q24;q21) translocation, </w:t>
-            </w:r>
-            <w:r>
-              <w:t xml:space="preserve">resulting in </w:t>
-            </w:r>
-            <w:r>
-              <w:t xml:space="preserve">the </w:t>
-            </w:r>
-            <w:r>
-              <w:t xml:space="preserve">generation </w:t>
-            </w:r>
-            <w:r>
-              <w:t xml:space="preserve">of </w:t>
-            </w:r>
-            <w:r>
-              <w:t>a chimeric</w:t>
-            </w:r>
-            <w:r>
-              <w:t xml:space="preserve"> fusion</w:t>
-            </w:r>
-            <w:r>
-              <w:t xml:space="preserve"> </w:t>
-            </w:r>
-            <w:r>
-              <w:t xml:space="preserve">gene involving the </w:t>
+              <w:t xml:space="preserve">A majority of cases with APL harbour the t(15;17)(q24;q21) translocation, resulting in the generation of a chimeric fusion gene involving the </w:t>
             </w:r>
             <w:r>
               <w:rPr>
@@ -162,22 +124,7 @@
               <w:t>RARA</w:t>
             </w:r>
             <w:r>
-              <w:t xml:space="preserve"> gene</w:t>
-            </w:r>
-            <w:r>
-              <w:t>s</w:t>
-            </w:r>
-            <w:r>
-              <w:t xml:space="preserve">. </w:t>
-            </w:r>
-            <w:r>
-              <w:t xml:space="preserve">The </w:t>
-            </w:r>
-            <w:r>
-              <w:t xml:space="preserve">genomic </w:t>
-            </w:r>
-            <w:r>
-              <w:t xml:space="preserve">breakpoints in the </w:t>
+              <w:t xml:space="preserve"> genes. The genomic breakpoints in the </w:t>
             </w:r>
             <w:r>
               <w:rPr>
@@ -187,16 +134,7 @@
               <w:t>PML</w:t>
             </w:r>
             <w:r>
-              <w:t xml:space="preserve"> gene </w:t>
-            </w:r>
-            <w:r>
-              <w:t xml:space="preserve">are </w:t>
-            </w:r>
-            <w:r>
-              <w:t>usually located within intron 6, exon 6 or intron 3,</w:t>
-            </w:r>
-            <w:r>
-              <w:t xml:space="preserve"> fusing invariably to intron 2 of the </w:t>
+              <w:t xml:space="preserve"> gene are usually located within intron 6, exon 6 or intron 3, fusing invariably to intron 2 of the </w:t>
             </w:r>
             <w:r>
               <w:rPr>
@@ -206,10 +144,7 @@
               <w:t>RARA</w:t>
             </w:r>
             <w:r>
-              <w:t xml:space="preserve"> gene,</w:t>
-            </w:r>
-            <w:r>
-              <w:t xml:space="preserve"> producing the </w:t>
+              <w:t xml:space="preserve"> gene, producing the </w:t>
             </w:r>
             <w:r>
               <w:rPr>
@@ -281,207 +216,111 @@
               </w:rPr>
             </w:pPr>
             <w:r>
-              <w:t>Less commonly,</w:t>
-            </w:r>
-            <w:r>
+              <w:t xml:space="preserve">Less commonly, </w:t>
+            </w:r>
+            <w:r>
+              <w:rPr>
+                <w:i/>
+                <w:iCs/>
+              </w:rPr>
+              <w:t>RARA</w:t>
+            </w:r>
+            <w:r>
+              <w:t xml:space="preserve"> may have a fusion partner other than </w:t>
+            </w:r>
+            <w:r>
+              <w:rPr>
+                <w:i/>
+                <w:iCs/>
+              </w:rPr>
+              <w:t>PML</w:t>
+            </w:r>
+            <w:r>
+              <w:t xml:space="preserve">. These may include </w:t>
+            </w:r>
+            <w:r>
+              <w:rPr>
+                <w:i/>
+                <w:iCs/>
+              </w:rPr>
+              <w:t>ZBTB16</w:t>
+            </w:r>
+            <w:r>
+              <w:t xml:space="preserve"> (formerly </w:t>
+            </w:r>
+            <w:r>
+              <w:rPr>
+                <w:i/>
+                <w:iCs/>
+                <w:lang w:val="en-US"/>
+              </w:rPr>
+              <w:t>PLZF</w:t>
+            </w:r>
+            <w:r>
+              <w:rPr>
+                <w:i/>
+                <w:iCs/>
+                <w:lang w:val="en-US"/>
+              </w:rPr>
+              <w:t>)</w:t>
+            </w:r>
+            <w:r>
+              <w:rPr>
+                <w:i/>
+                <w:iCs/>
+                <w:lang w:val="en-US"/>
+              </w:rPr>
+              <w:t>, NPM</w:t>
+            </w:r>
+            <w:r>
+              <w:rPr>
+                <w:i/>
+                <w:iCs/>
+                <w:lang w:val="en-US"/>
+              </w:rPr>
+              <w:t>1</w:t>
+            </w:r>
+            <w:r>
+              <w:rPr>
+                <w:i/>
+                <w:iCs/>
+                <w:lang w:val="en-US"/>
+              </w:rPr>
+              <w:t>, NUMA, STAT5B</w:t>
+            </w:r>
+            <w:r>
+              <w:rPr>
+                <w:i/>
+                <w:iCs/>
+                <w:lang w:val="en-US"/>
+              </w:rPr>
               <w:t xml:space="preserve"> </w:t>
             </w:r>
             <w:r>
               <w:rPr>
+                <w:lang w:val="en-US"/>
+              </w:rPr>
+              <w:t>and</w:t>
+            </w:r>
+            <w:r>
+              <w:rPr>
+                <w:lang w:val="en-US"/>
+              </w:rPr>
+              <w:t xml:space="preserve"> at least nine others have been reported to date</w:t>
+            </w:r>
+            <w:r>
+              <w:rPr>
                 <w:i/>
                 <w:iCs/>
-              </w:rPr>
-              <w:t>RARA</w:t>
-            </w:r>
-            <w:r>
-              <w:t xml:space="preserve"> may have a fusion partner other than </w:t>
-            </w:r>
-            <w:r>
-              <w:rPr>
-                <w:i/>
-                <w:iCs/>
-              </w:rPr>
-              <w:t>PML</w:t>
-            </w:r>
-            <w:r>
+                <w:lang w:val="en-US"/>
+              </w:rPr>
               <w:t>.</w:t>
             </w:r>
             <w:r>
-              <w:t xml:space="preserve"> </w:t>
-            </w:r>
-            <w:r>
-              <w:t>T</w:t>
-            </w:r>
-            <w:r>
-              <w:t xml:space="preserve">hese </w:t>
-            </w:r>
-            <w:r>
-              <w:t xml:space="preserve">may </w:t>
-            </w:r>
-            <w:r>
-              <w:t xml:space="preserve">include </w:t>
-            </w:r>
-            <w:r>
-              <w:rPr>
-                <w:i/>
-                <w:iCs/>
-              </w:rPr>
-              <w:t>ZBTB16</w:t>
-            </w:r>
-            <w:r>
-              <w:t xml:space="preserve"> (formerly </w:t>
-            </w:r>
-            <w:r>
-              <w:rPr>
-                <w:i/>
-                <w:iCs/>
-                <w:lang w:val="en-US"/>
-              </w:rPr>
-              <w:t>PLZF</w:t>
-            </w:r>
-            <w:r>
-              <w:rPr>
-                <w:i/>
-                <w:iCs/>
-                <w:lang w:val="en-US"/>
-              </w:rPr>
-              <w:t>)</w:t>
-            </w:r>
-            <w:r>
-              <w:rPr>
-                <w:i/>
-                <w:iCs/>
-                <w:lang w:val="en-US"/>
-              </w:rPr>
-              <w:t>, NPM</w:t>
-            </w:r>
-            <w:r>
-              <w:rPr>
-                <w:i/>
-                <w:iCs/>
-                <w:lang w:val="en-US"/>
-              </w:rPr>
-              <w:t>1</w:t>
-            </w:r>
-            <w:r>
-              <w:rPr>
-                <w:i/>
-                <w:iCs/>
-                <w:lang w:val="en-US"/>
-              </w:rPr>
-              <w:t>, NUMA, STAT5B</w:t>
-            </w:r>
-            <w:r>
-              <w:rPr>
-                <w:i/>
-                <w:iCs/>
-                <w:lang w:val="en-US"/>
-              </w:rPr>
-              <w:t xml:space="preserve"> </w:t>
-            </w:r>
-            <w:r>
-              <w:rPr>
-                <w:lang w:val="en-US"/>
-              </w:rPr>
-              <w:t>and</w:t>
-            </w:r>
-            <w:r>
-              <w:rPr>
-                <w:lang w:val="en-US"/>
-              </w:rPr>
-              <w:t xml:space="preserve"> </w:t>
-            </w:r>
-            <w:r>
-              <w:rPr>
-                <w:lang w:val="en-US"/>
-              </w:rPr>
-              <w:t xml:space="preserve">at least </w:t>
-            </w:r>
-            <w:r>
-              <w:rPr>
-                <w:lang w:val="en-US"/>
-              </w:rPr>
-              <w:t>nine</w:t>
-            </w:r>
-            <w:r>
-              <w:rPr>
-                <w:lang w:val="en-US"/>
-              </w:rPr>
-              <w:t xml:space="preserve"> </w:t>
-            </w:r>
-            <w:r>
-              <w:rPr>
-                <w:lang w:val="en-US"/>
-              </w:rPr>
-              <w:t xml:space="preserve">others </w:t>
-            </w:r>
-            <w:r>
-              <w:rPr>
-                <w:lang w:val="en-US"/>
-              </w:rPr>
-              <w:t xml:space="preserve">have been </w:t>
-            </w:r>
-            <w:r>
-              <w:rPr>
-                <w:lang w:val="en-US"/>
-              </w:rPr>
-              <w:t>reported to date</w:t>
-            </w:r>
-            <w:r>
-              <w:rPr>
-                <w:i/>
-                <w:iCs/>
-                <w:lang w:val="en-US"/>
-              </w:rPr>
-              <w:t>.</w:t>
-            </w:r>
-            <w:r>
-              <w:rPr>
-                <w:lang w:val="en-US"/>
-              </w:rPr>
-              <w:t xml:space="preserve"> In addition, </w:t>
-            </w:r>
-            <w:r>
-              <w:rPr>
-                <w:lang w:val="en-US"/>
-              </w:rPr>
-              <w:t xml:space="preserve">gene </w:t>
-            </w:r>
-            <w:r>
-              <w:rPr>
-                <w:lang w:val="en-US"/>
-              </w:rPr>
-              <w:t xml:space="preserve">fusion </w:t>
-            </w:r>
-            <w:r>
-              <w:rPr>
-                <w:lang w:val="en-US"/>
-              </w:rPr>
-              <w:t xml:space="preserve">may </w:t>
-            </w:r>
-            <w:r>
-              <w:rPr>
-                <w:lang w:val="en-US"/>
-              </w:rPr>
-              <w:t xml:space="preserve">uncommonly </w:t>
-            </w:r>
-            <w:r>
-              <w:rPr>
-                <w:lang w:val="en-US"/>
-              </w:rPr>
-              <w:t>involv</w:t>
-            </w:r>
-            <w:r>
-              <w:rPr>
-                <w:lang w:val="en-US"/>
-              </w:rPr>
-              <w:t>e</w:t>
-            </w:r>
-            <w:r>
-              <w:rPr>
-                <w:lang w:val="en-US"/>
-              </w:rPr>
-              <w:t xml:space="preserve"> alternative retinoic acid receptor genes (</w:t>
+              <w:rPr>
+                <w:lang w:val="en-US"/>
+              </w:rPr>
+              <w:t xml:space="preserve"> In addition, gene fusion may uncommonly involve alternative retinoic acid receptor genes (</w:t>
             </w:r>
             <w:r>
               <w:rPr>
@@ -747,10 +586,7 @@
               </w:rPr>
             </w:pPr>
             <w:r>
-              <w:t>T</w:t>
-            </w:r>
-            <w:r>
-              <w:t xml:space="preserve">he detection of </w:t>
+              <w:t xml:space="preserve">The detection of </w:t>
             </w:r>
             <w:r>
               <w:rPr>
@@ -767,10 +603,7 @@
               <w:t>RARA</w:t>
             </w:r>
             <w:r>
-              <w:t xml:space="preserve"> </w:t>
-            </w:r>
-            <w:r>
-              <w:t xml:space="preserve">defines </w:t>
+              <w:t xml:space="preserve"> defines </w:t>
             </w:r>
             <w:r>
               <w:t xml:space="preserve">acute promyelocytic leukaemia (APL) with </w:t>
@@ -786,10 +619,7 @@
               <w:t xml:space="preserve"> fusion</w:t>
             </w:r>
             <w:r>
-              <w:t xml:space="preserve"> regardless of blasts percentage</w:t>
-            </w:r>
-            <w:r>
-              <w:t>.</w:t>
+              <w:t xml:space="preserve"> regardless of blasts percentage.</w:t>
             </w:r>
             <w:r>
               <w:fldChar w:fldCharType="begin">
@@ -929,16 +759,7 @@
               <w:fldChar w:fldCharType="end"/>
             </w:r>
             <w:r>
-              <w:t xml:space="preserve"> </w:t>
-            </w:r>
-            <w:r>
-              <w:t xml:space="preserve">Additionally, </w:t>
-            </w:r>
-            <w:r>
-              <w:t>“</w:t>
-            </w:r>
-            <w:r>
-              <w:t xml:space="preserve">APL with other </w:t>
+              <w:t xml:space="preserve"> Additionally, “APL with other </w:t>
             </w:r>
             <w:r>
               <w:rPr>
@@ -948,52 +769,7 @@
               <w:t>RARA</w:t>
             </w:r>
             <w:r>
-              <w:t xml:space="preserve"> rearrangements</w:t>
-            </w:r>
-            <w:r>
-              <w:t>”</w:t>
-            </w:r>
-            <w:r>
-              <w:t xml:space="preserve"> is </w:t>
-            </w:r>
-            <w:r>
-              <w:t>r</w:t>
-            </w:r>
-            <w:r>
-              <w:t xml:space="preserve">ecognised as a </w:t>
-            </w:r>
-            <w:r>
-              <w:t>separate</w:t>
-            </w:r>
-            <w:r>
-              <w:t xml:space="preserve"> </w:t>
-            </w:r>
-            <w:r>
-              <w:t xml:space="preserve">acute myeloid leukaemia (AML) </w:t>
-            </w:r>
-            <w:r>
-              <w:t>entity</w:t>
-            </w:r>
-            <w:r>
-              <w:t xml:space="preserve"> </w:t>
-            </w:r>
-            <w:r>
-              <w:t xml:space="preserve">by </w:t>
-            </w:r>
-            <w:r>
-              <w:t>the I</w:t>
-            </w:r>
-            <w:r>
-              <w:t>nternational Consensus Classification (I</w:t>
-            </w:r>
-            <w:r>
-              <w:t>CC</w:t>
-            </w:r>
-            <w:r>
-              <w:t>)</w:t>
-            </w:r>
-            <w:r>
-              <w:t>.</w:t>
+              <w:t xml:space="preserve"> rearrangements” is recognised as a separate acute myeloid leukaemia (AML) entity by the International Consensus Classification (ICC).</w:t>
             </w:r>
             <w:r>
               <w:fldChar w:fldCharType="begin">
@@ -1172,10 +948,7 @@
               <w:t>ITD</w:t>
             </w:r>
             <w:r>
-              <w:t xml:space="preserve"> and TKD)</w:t>
-            </w:r>
-            <w:r>
-              <w:t xml:space="preserve">, </w:t>
+              <w:t xml:space="preserve"> and TKD), </w:t>
             </w:r>
             <w:r>
               <w:rPr>
@@ -1527,13 +1300,7 @@
               <w:fldChar w:fldCharType="end"/>
             </w:r>
             <w:r>
-              <w:t xml:space="preserve"> The prognostic significance of these are uncertain</w:t>
-            </w:r>
-            <w:r>
-              <w:t xml:space="preserve">, particularly in the </w:t>
-            </w:r>
-            <w:r>
-              <w:t>era of arsenic trioxide (ATO) therapy,</w:t>
+              <w:t xml:space="preserve"> The prognostic significance of these are uncertain, particularly in the era of arsenic trioxide (ATO) therapy,</w:t>
             </w:r>
             <w:r>
               <w:fldChar w:fldCharType="begin">
@@ -1703,31 +1470,7 @@
               <w:pStyle w:val="CLIN3BULLETPOINTS"/>
             </w:pPr>
             <w:r>
-              <w:t xml:space="preserve">Measurable </w:t>
-            </w:r>
-            <w:r>
-              <w:t xml:space="preserve">residual disease (MRD) </w:t>
-            </w:r>
-            <w:r>
-              <w:t xml:space="preserve">assessment </w:t>
-            </w:r>
-            <w:r>
-              <w:t xml:space="preserve">at the end of consolidation therapy </w:t>
-            </w:r>
-            <w:r>
-              <w:t xml:space="preserve">is recommended </w:t>
-            </w:r>
-            <w:r>
-              <w:t>to</w:t>
-            </w:r>
-            <w:r>
-              <w:t xml:space="preserve"> inform relapse risk</w:t>
-            </w:r>
-            <w:r>
-              <w:t xml:space="preserve"> by the ELN</w:t>
-            </w:r>
-            <w:r>
-              <w:t>.</w:t>
+              <w:t>Measurable residual disease (MRD) assessment at the end of consolidation therapy is recommended to inform relapse risk by the ELN.</w:t>
             </w:r>
             <w:r>
               <w:fldChar w:fldCharType="begin">
@@ -1905,34 +1648,7 @@
               <w:fldChar w:fldCharType="end"/>
             </w:r>
             <w:r>
-              <w:t xml:space="preserve"> Subsequent molecular monitoring following achievement of </w:t>
-            </w:r>
-            <w:r>
-              <w:t>MRD negativity is dependent on disease risk.</w:t>
-            </w:r>
-            <w:r>
-              <w:t xml:space="preserve"> </w:t>
-            </w:r>
-            <w:r>
-              <w:t>In contrast</w:t>
-            </w:r>
-            <w:r>
-              <w:t xml:space="preserve">, </w:t>
-            </w:r>
-            <w:r>
-              <w:t xml:space="preserve">there is a lack of clinical value in molecular assessment at the end of induction and </w:t>
-            </w:r>
-            <w:r>
-              <w:t xml:space="preserve">this </w:t>
-            </w:r>
-            <w:r>
-              <w:t xml:space="preserve">is not </w:t>
-            </w:r>
-            <w:r>
-              <w:t xml:space="preserve">routinely </w:t>
-            </w:r>
-            <w:r>
-              <w:t>recommended.</w:t>
+              <w:t xml:space="preserve"> Subsequent molecular monitoring following achievement of MRD negativity is dependent on disease risk. In contrast, there is a lack of clinical value in molecular assessment at the end of induction and this is not routinely recommended.</w:t>
             </w:r>
             <w:r>
               <w:fldChar w:fldCharType="begin"/>
@@ -1972,25 +1688,7 @@
               <w:rPr>
                 <w:lang w:val="en-US"/>
               </w:rPr>
-              <w:t>AP</w:t>
-            </w:r>
-            <w:r>
-              <w:rPr>
-                <w:lang w:val="en-US"/>
-              </w:rPr>
-              <w:t xml:space="preserve">L </w:t>
-            </w:r>
-            <w:r>
-              <w:rPr>
-                <w:lang w:val="en-US"/>
-              </w:rPr>
-              <w:t>with gene fusions other than</w:t>
-            </w:r>
-            <w:r>
-              <w:rPr>
-                <w:lang w:val="en-US"/>
-              </w:rPr>
-              <w:t xml:space="preserve"> </w:t>
+              <w:t xml:space="preserve">APL with gene fusions other than </w:t>
             </w:r>
             <w:r>
               <w:rPr>
@@ -2004,61 +1702,7 @@
               <w:rPr>
                 <w:lang w:val="en-US"/>
               </w:rPr>
-              <w:t xml:space="preserve"> may </w:t>
-            </w:r>
-            <w:r>
-              <w:rPr>
-                <w:lang w:val="en-US"/>
-              </w:rPr>
-              <w:t xml:space="preserve">result in </w:t>
-            </w:r>
-            <w:r>
-              <w:rPr>
-                <w:lang w:val="en-US"/>
-              </w:rPr>
-              <w:t xml:space="preserve">resistance to </w:t>
-            </w:r>
-            <w:r>
-              <w:rPr>
-                <w:lang w:val="en-US"/>
-              </w:rPr>
-              <w:t>ATRA and</w:t>
-            </w:r>
-            <w:r>
-              <w:rPr>
-                <w:lang w:val="en-US"/>
-              </w:rPr>
-              <w:t>/or</w:t>
-            </w:r>
-            <w:r>
-              <w:rPr>
-                <w:lang w:val="en-US"/>
-              </w:rPr>
-              <w:t xml:space="preserve"> </w:t>
-            </w:r>
-            <w:r>
-              <w:rPr>
-                <w:lang w:val="en-US"/>
-              </w:rPr>
-              <w:t>arsenic trioxide (ATO)</w:t>
-            </w:r>
-            <w:r>
-              <w:rPr>
-                <w:lang w:val="en-US"/>
-              </w:rPr>
-              <w:t xml:space="preserve"> </w:t>
-            </w:r>
-            <w:r>
-              <w:rPr>
-                <w:lang w:val="en-US"/>
-              </w:rPr>
-              <w:t>therapies</w:t>
-            </w:r>
-            <w:r>
-              <w:rPr>
-                <w:lang w:val="en-US"/>
-              </w:rPr>
-              <w:t>. In these cases, chemotherapy based regimens may be required.</w:t>
+              <w:t xml:space="preserve"> may result in resistance to ATRA and/or arsenic trioxide (ATO) therapies. In these cases, chemotherapy based regimens may be required.</w:t>
             </w:r>
             <w:r>
               <w:rPr>
@@ -2135,25 +1779,7 @@
               <w:rPr>
                 <w:lang w:val="en-US"/>
               </w:rPr>
-              <w:t>is the most</w:t>
-            </w:r>
-            <w:r>
-              <w:rPr>
-                <w:lang w:val="en-US"/>
-              </w:rPr>
-              <w:t xml:space="preserve"> common variant </w:t>
-            </w:r>
-            <w:r>
-              <w:rPr>
-                <w:lang w:val="en-US"/>
-              </w:rPr>
-              <w:t xml:space="preserve">reported </w:t>
-            </w:r>
-            <w:r>
-              <w:rPr>
-                <w:lang w:val="en-US"/>
-              </w:rPr>
-              <w:t>and is associarted with poor response to ATRA and ATO.</w:t>
+              <w:t>is the most common variant reported and is associarted with poor response to ATRA and ATO.</w:t>
             </w:r>
             <w:r>
               <w:rPr>
@@ -2316,79 +1942,7 @@
               <w:rPr>
                 <w:lang w:val="en-US"/>
               </w:rPr>
-              <w:t xml:space="preserve"> h</w:t>
-            </w:r>
-            <w:r>
-              <w:rPr>
-                <w:lang w:val="en-US"/>
-              </w:rPr>
-              <w:t xml:space="preserve">as also </w:t>
-            </w:r>
-            <w:r>
-              <w:rPr>
-                <w:lang w:val="en-US"/>
-              </w:rPr>
-              <w:t xml:space="preserve">been </w:t>
-            </w:r>
-            <w:r>
-              <w:rPr>
-                <w:lang w:val="en-US"/>
-              </w:rPr>
-              <w:t xml:space="preserve">associated with </w:t>
-            </w:r>
-            <w:r>
-              <w:rPr>
-                <w:lang w:val="en-US"/>
-              </w:rPr>
-              <w:t xml:space="preserve">poor response </w:t>
-            </w:r>
-            <w:r>
-              <w:rPr>
-                <w:lang w:val="en-US"/>
-              </w:rPr>
-              <w:t>to ATRA</w:t>
-            </w:r>
-            <w:r>
-              <w:rPr>
-                <w:lang w:val="en-US"/>
-              </w:rPr>
-              <w:t xml:space="preserve"> </w:t>
-            </w:r>
-            <w:r>
-              <w:rPr>
-                <w:lang w:val="en-US"/>
-              </w:rPr>
-              <w:t>and ATO</w:t>
-            </w:r>
-            <w:r>
-              <w:rPr>
-                <w:lang w:val="en-US"/>
-              </w:rPr>
-              <w:t xml:space="preserve">, but evidence for these </w:t>
-            </w:r>
-            <w:r>
-              <w:rPr>
-                <w:lang w:val="en-US"/>
-              </w:rPr>
-              <w:t xml:space="preserve">variant fusions </w:t>
-            </w:r>
-            <w:r>
-              <w:rPr>
-                <w:lang w:val="en-US"/>
-              </w:rPr>
-              <w:t xml:space="preserve">are limited </w:t>
-            </w:r>
-            <w:r>
-              <w:rPr>
-                <w:lang w:val="en-US"/>
-              </w:rPr>
-              <w:t>to case reports or small case series</w:t>
-            </w:r>
-            <w:r>
-              <w:rPr>
-                <w:lang w:val="en-US"/>
-              </w:rPr>
-              <w:t>.</w:t>
+              <w:t xml:space="preserve"> has also been associated with poor response to ATRA and ATO, but evidence for these variant fusions are limited to case reports or small case series.</w:t>
             </w:r>
             <w:r>
               <w:rPr>
@@ -3114,25 +2668,87 @@
               <w:rPr>
                 <w:lang w:val="en-US"/>
               </w:rPr>
-              <w:t xml:space="preserve">In disease relapse, </w:t>
-            </w:r>
-            <w:r>
-              <w:rPr>
-                <w:lang w:val="en-US"/>
-              </w:rPr>
-              <w:t xml:space="preserve">missense </w:t>
-            </w:r>
-            <w:r>
-              <w:rPr>
-                <w:lang w:val="en-US"/>
-              </w:rPr>
-              <w:t xml:space="preserve">mutations </w:t>
-            </w:r>
-            <w:r>
-              <w:rPr>
-                <w:lang w:val="en-US"/>
-              </w:rPr>
-              <w:t>in</w:t>
+              <w:t xml:space="preserve">In disease relapse, missense mutations in </w:t>
+            </w:r>
+            <w:r>
+              <w:rPr>
+                <w:i/>
+                <w:iCs/>
+                <w:lang w:val="en-US"/>
+              </w:rPr>
+              <w:t xml:space="preserve">PML </w:t>
+            </w:r>
+            <w:r>
+              <w:rPr>
+                <w:lang w:val="en-US"/>
+              </w:rPr>
+              <w:t>(typically located in</w:t>
+            </w:r>
+            <w:r>
+              <w:rPr>
+                <w:lang w:val="en-US"/>
+              </w:rPr>
+              <w:t xml:space="preserve"> a</w:t>
+            </w:r>
+            <w:r>
+              <w:rPr>
+                <w:lang w:val="en-US"/>
+              </w:rPr>
+              <w:t xml:space="preserve"> hotspot </w:t>
+            </w:r>
+            <w:r>
+              <w:rPr>
+                <w:lang w:val="en-US"/>
+              </w:rPr>
+              <w:t xml:space="preserve">cluster </w:t>
+            </w:r>
+            <w:r>
+              <w:rPr>
+                <w:lang w:val="en-US"/>
+              </w:rPr>
+              <w:t>C</w:t>
+            </w:r>
+            <w:r>
+              <w:rPr>
+                <w:lang w:val="en-US"/>
+              </w:rPr>
+              <w:t>ys</w:t>
+            </w:r>
+            <w:r>
+              <w:rPr>
+                <w:lang w:val="en-US"/>
+              </w:rPr>
+              <w:t>212</w:t>
+            </w:r>
+            <w:r>
+              <w:rPr>
+                <w:lang w:val="en-US"/>
+              </w:rPr>
+              <w:t xml:space="preserve"> to </w:t>
+            </w:r>
+            <w:r>
+              <w:rPr>
+                <w:lang w:val="en-US"/>
+              </w:rPr>
+              <w:t>S</w:t>
+            </w:r>
+            <w:r>
+              <w:rPr>
+                <w:lang w:val="en-US"/>
+              </w:rPr>
+              <w:t>er</w:t>
+            </w:r>
+            <w:r>
+              <w:rPr>
+                <w:lang w:val="en-US"/>
+              </w:rPr>
+              <w:t xml:space="preserve">220 within the B2 domain </w:t>
+            </w:r>
+            <w:r>
+              <w:rPr>
+                <w:lang w:val="en-US"/>
+              </w:rPr>
+              <w:t>associated with</w:t>
             </w:r>
             <w:r>
               <w:rPr>
@@ -3142,143 +2758,9 @@
             </w:r>
             <w:r>
               <w:rPr>
-                <w:i/>
-                <w:iCs/>
-                <w:lang w:val="en-US"/>
-              </w:rPr>
-              <w:t xml:space="preserve">PML </w:t>
-            </w:r>
-            <w:r>
-              <w:rPr>
-                <w:lang w:val="en-US"/>
-              </w:rPr>
-              <w:t>(</w:t>
-            </w:r>
-            <w:r>
-              <w:rPr>
-                <w:lang w:val="en-US"/>
-              </w:rPr>
-              <w:t>typically located in</w:t>
-            </w:r>
-            <w:r>
-              <w:rPr>
-                <w:lang w:val="en-US"/>
-              </w:rPr>
-              <w:t xml:space="preserve"> a</w:t>
-            </w:r>
-            <w:r>
-              <w:rPr>
-                <w:lang w:val="en-US"/>
-              </w:rPr>
-              <w:t xml:space="preserve"> hotspot</w:t>
-            </w:r>
-            <w:r>
-              <w:rPr>
-                <w:lang w:val="en-US"/>
-              </w:rPr>
-              <w:t xml:space="preserve"> </w:t>
-            </w:r>
-            <w:r>
-              <w:rPr>
-                <w:lang w:val="en-US"/>
-              </w:rPr>
-              <w:t xml:space="preserve">cluster </w:t>
-            </w:r>
-            <w:r>
-              <w:rPr>
-                <w:lang w:val="en-US"/>
-              </w:rPr>
-              <w:t>C</w:t>
-            </w:r>
-            <w:r>
-              <w:rPr>
-                <w:lang w:val="en-US"/>
-              </w:rPr>
-              <w:t>ys</w:t>
-            </w:r>
-            <w:r>
-              <w:rPr>
-                <w:lang w:val="en-US"/>
-              </w:rPr>
-              <w:t>212</w:t>
-            </w:r>
-            <w:r>
-              <w:rPr>
-                <w:lang w:val="en-US"/>
-              </w:rPr>
-              <w:t xml:space="preserve"> to </w:t>
-            </w:r>
-            <w:r>
-              <w:rPr>
-                <w:lang w:val="en-US"/>
-              </w:rPr>
-              <w:t>S</w:t>
-            </w:r>
-            <w:r>
-              <w:rPr>
-                <w:lang w:val="en-US"/>
-              </w:rPr>
-              <w:t>er</w:t>
-            </w:r>
-            <w:r>
-              <w:rPr>
-                <w:lang w:val="en-US"/>
-              </w:rPr>
-              <w:t>220</w:t>
-            </w:r>
-            <w:r>
-              <w:rPr>
-                <w:lang w:val="en-US"/>
-              </w:rPr>
-              <w:t xml:space="preserve"> </w:t>
-            </w:r>
-            <w:r>
-              <w:rPr>
-                <w:lang w:val="en-US"/>
-              </w:rPr>
-              <w:t xml:space="preserve">within </w:t>
-            </w:r>
-            <w:r>
-              <w:rPr>
-                <w:lang w:val="en-US"/>
-              </w:rPr>
-              <w:t>the B2</w:t>
-            </w:r>
-            <w:r>
-              <w:rPr>
-                <w:lang w:val="en-US"/>
-              </w:rPr>
-              <w:t xml:space="preserve"> domain</w:t>
-            </w:r>
-            <w:r>
-              <w:rPr>
-                <w:lang w:val="en-US"/>
-              </w:rPr>
-              <w:t xml:space="preserve"> </w:t>
-            </w:r>
-            <w:r>
-              <w:rPr>
-                <w:lang w:val="en-US"/>
-              </w:rPr>
-              <w:t>associated with</w:t>
-            </w:r>
-            <w:r>
-              <w:rPr>
-                <w:lang w:val="en-US"/>
-              </w:rPr>
-              <w:t xml:space="preserve"> </w:t>
-            </w:r>
-            <w:r>
-              <w:rPr>
-                <w:lang w:val="en-US"/>
-              </w:rPr>
-              <w:t>ATO</w:t>
-            </w:r>
-            <w:r>
-              <w:rPr>
-                <w:lang w:val="en-US"/>
-              </w:rPr>
-              <w:t xml:space="preserve"> resistance</w:t>
+                <w:lang w:val="en-US"/>
+              </w:rPr>
+              <w:t>ATO resistance</w:t>
             </w:r>
             <w:r>
               <w:rPr>
@@ -3469,25 +2951,7 @@
               <w:rPr>
                 <w:lang w:val="en-US"/>
               </w:rPr>
-              <w:t xml:space="preserve"> genes (typically</w:t>
-            </w:r>
-            <w:r>
-              <w:rPr>
-                <w:lang w:val="en-US"/>
-              </w:rPr>
-              <w:t xml:space="preserve"> the</w:t>
-            </w:r>
-            <w:r>
-              <w:rPr>
-                <w:lang w:val="en-US"/>
-              </w:rPr>
-              <w:t xml:space="preserve"> ligand binding domain) </w:t>
-            </w:r>
-            <w:r>
-              <w:rPr>
-                <w:lang w:val="en-US"/>
-              </w:rPr>
-              <w:t>have been described.</w:t>
+              <w:t xml:space="preserve"> genes (typically the ligand binding domain) have been described.</w:t>
             </w:r>
             <w:r>
               <w:rPr>
@@ -3844,43 +3308,7 @@
               <w:rPr>
                 <w:lang w:val="en-US"/>
               </w:rPr>
-              <w:t xml:space="preserve"> </w:t>
-            </w:r>
-            <w:r>
-              <w:rPr>
-                <w:lang w:val="en-US"/>
-              </w:rPr>
-              <w:t>However, o</w:t>
-            </w:r>
-            <w:r>
-              <w:rPr>
-                <w:lang w:val="en-US"/>
-              </w:rPr>
-              <w:t xml:space="preserve">ptimal management of relapsed cases </w:t>
-            </w:r>
-            <w:r>
-              <w:rPr>
-                <w:lang w:val="en-US"/>
-              </w:rPr>
-              <w:t xml:space="preserve">harbouring these variants has not </w:t>
-            </w:r>
-            <w:r>
-              <w:rPr>
-                <w:lang w:val="en-US"/>
-              </w:rPr>
-              <w:t xml:space="preserve">yet </w:t>
-            </w:r>
-            <w:r>
-              <w:rPr>
-                <w:lang w:val="en-US"/>
-              </w:rPr>
-              <w:t>been defined</w:t>
-            </w:r>
-            <w:r>
-              <w:rPr>
-                <w:lang w:val="en-US"/>
-              </w:rPr>
-              <w:t>.</w:t>
+              <w:t xml:space="preserve"> However, optimal management of relapsed cases harbouring these variants has not yet been defined.</w:t>
             </w:r>
             <w:r>
               <w:rPr>
@@ -4469,15 +3897,14 @@
     <w:p>
       <w:pPr>
         <w:rPr>
-          <w:rFonts w:ascii="Calibri" w:hAnsi="Calibri" w:cs="Calibri"/>
           <w:noProof/>
-          <w:sz w:val="2"/>
+          <w:sz w:val="6"/>
           <w:szCs w:val="6"/>
         </w:rPr>
       </w:pPr>
     </w:p>
     <w:sectPr>
-      <w:footerReference w:type="default" r:id="rId11"/>
+      <w:footerReference w:type="default" r:id="rId7"/>
       <w:pgSz w:w="11900" w:h="16840"/>
       <w:pgMar w:top="1674" w:right="851" w:bottom="1134" w:left="851" w:header="680" w:footer="851" w:gutter="0"/>
       <w:cols w:space="708"/>
@@ -5996,6 +5423,7 @@
     <w:basedOn w:val="Normal"/>
     <w:link w:val="CommentTextChar"/>
     <w:uiPriority w:val="99"/>
+    <w:semiHidden/>
     <w:unhideWhenUsed/>
     <w:rsid w:val="003A140E"/>
     <w:pPr>
@@ -6011,6 +5439,7 @@
     <w:basedOn w:val="DefaultParagraphFont"/>
     <w:link w:val="CommentText"/>
     <w:uiPriority w:val="99"/>
+    <w:semiHidden/>
     <w:rsid w:val="003A140E"/>
     <w:rPr>
       <w:sz w:val="20"/>
@@ -6141,39 +5570,6 @@
       <w:b/>
       <w:bCs/>
     </w:rPr>
-  </w:style>
-  <w:style w:type="character" w:styleId="Hyperlink">
-    <w:name w:val="Hyperlink"/>
-    <w:basedOn w:val="DefaultParagraphFont"/>
-    <w:uiPriority w:val="99"/>
-    <w:unhideWhenUsed/>
-    <w:rsid w:val="00BC1921"/>
-    <w:rPr>
-      <w:color w:val="0563C1" w:themeColor="hyperlink"/>
-      <w:u w:val="single"/>
-    </w:rPr>
-  </w:style>
-  <w:style w:type="character" w:styleId="UnresolvedMention">
-    <w:name w:val="Unresolved Mention"/>
-    <w:basedOn w:val="DefaultParagraphFont"/>
-    <w:uiPriority w:val="99"/>
-    <w:semiHidden/>
-    <w:unhideWhenUsed/>
-    <w:rsid w:val="00BC1921"/>
-    <w:rPr>
-      <w:color w:val="605E5C"/>
-      <w:shd w:val="clear" w:color="auto" w:fill="E1DFDD"/>
-    </w:rPr>
-  </w:style>
-  <w:style w:type="paragraph" w:styleId="Revision">
-    <w:name w:val="Revision"/>
-    <w:hidden/>
-    <w:uiPriority w:val="99"/>
-    <w:semiHidden/>
-    <w:rsid w:val="00901683"/>
-    <w:pPr>
-      <w:spacing w:after="0" w:line="240" w:lineRule="auto"/>
-    </w:pPr>
   </w:style>
 </w:styles>
 </file>
@@ -6437,443 +5833,4 @@
     </a:ext>
   </a:extLst>
 </a:theme>
-</file>
-
-<file path=customXml/item1.xml><?xml version="1.0" encoding="utf-8"?>
-<p:properties xmlns:p="http://schemas.microsoft.com/office/2006/metadata/properties" xmlns:xsi="http://www.w3.org/2001/XMLSchema-instance" xmlns:pc="http://schemas.microsoft.com/office/infopath/2007/PartnerControls">
-  <documentManagement>
-    <b29dd6ef633047bba64c76c6e215692a xmlns="bbb6251c-984c-4fcb-9547-f40f6d5e63ff">
-      <Terms xmlns="http://schemas.microsoft.com/office/infopath/2007/PartnerControls">
-        <TermInfo xmlns="http://schemas.microsoft.com/office/infopath/2007/PartnerControls">
-          <TermName xmlns="http://schemas.microsoft.com/office/infopath/2007/PartnerControls">Internal</TermName>
-          <TermId xmlns="http://schemas.microsoft.com/office/infopath/2007/PartnerControls">2b22734e-9cea-437f-97a4-653416044446</TermId>
-        </TermInfo>
-      </Terms>
-    </b29dd6ef633047bba64c76c6e215692a>
-    <nb65ac56c571489cbc31094d7b888b19 xmlns="bbb6251c-984c-4fcb-9547-f40f6d5e63ff">
-      <Terms xmlns="http://schemas.microsoft.com/office/infopath/2007/PartnerControls">
-        <TermInfo xmlns="http://schemas.microsoft.com/office/infopath/2007/PartnerControls">
-          <TermName xmlns="http://schemas.microsoft.com/office/infopath/2007/PartnerControls">Pathology</TermName>
-          <TermId xmlns="http://schemas.microsoft.com/office/infopath/2007/PartnerControls">4a117755-78ff-4a2c-8e21-a559b22b64dd</TermId>
-        </TermInfo>
-      </Terms>
-    </nb65ac56c571489cbc31094d7b888b19>
-    <Department xmlns="c44ab56d-57f8-4a14-86db-a39667906be8" xsi:nil="true"/>
-    <_Flow_SignoffStatus xmlns="c44ab56d-57f8-4a14-86db-a39667906be8" xsi:nil="true"/>
-    <b918a6e12641485a9ca8c2e70b4558c0 xmlns="bbb6251c-984c-4fcb-9547-f40f6d5e63ff">
-      <Terms xmlns="http://schemas.microsoft.com/office/infopath/2007/PartnerControls">
-        <TermInfo xmlns="http://schemas.microsoft.com/office/infopath/2007/PartnerControls">
-          <TermName xmlns="http://schemas.microsoft.com/office/infopath/2007/PartnerControls">Operational</TermName>
-          <TermId xmlns="http://schemas.microsoft.com/office/infopath/2007/PartnerControls">150389d9-0463-4c4a-b800-fb182dbb9bcb</TermId>
-        </TermInfo>
-      </Terms>
-    </b918a6e12641485a9ca8c2e70b4558c0>
-    <DocumentType xmlns="c44ab56d-57f8-4a14-86db-a39667906be8" xsi:nil="true"/>
-    <i77a2d63ec754e4dbbf13ee1f809aa62 xmlns="bbb6251c-984c-4fcb-9547-f40f6d5e63ff">
-      <Terms xmlns="http://schemas.microsoft.com/office/infopath/2007/PartnerControls">
-        <TermInfo xmlns="http://schemas.microsoft.com/office/infopath/2007/PartnerControls">
-          <TermName xmlns="http://schemas.microsoft.com/office/infopath/2007/PartnerControls">N/A</TermName>
-          <TermId xmlns="http://schemas.microsoft.com/office/infopath/2007/PartnerControls">77aac54e-7746-4232-91ae-96cfc2b44f19</TermId>
-        </TermInfo>
-      </Terms>
-    </i77a2d63ec754e4dbbf13ee1f809aa62>
-    <pmCostCentre xmlns="bbb6251c-984c-4fcb-9547-f40f6d5e63ff" xsi:nil="true"/>
-    <Category xmlns="c44ab56d-57f8-4a14-86db-a39667906be8" xsi:nil="true"/>
-    <lcf76f155ced4ddcb4097134ff3c332f xmlns="c44ab56d-57f8-4a14-86db-a39667906be8">
-      <Terms xmlns="http://schemas.microsoft.com/office/infopath/2007/PartnerControls"/>
-    </lcf76f155ced4ddcb4097134ff3c332f>
-    <TaxCatchAll xmlns="bbb6251c-984c-4fcb-9547-f40f6d5e63ff">
-      <Value>5</Value>
-      <Value>4</Value>
-      <Value>3</Value>
-      <Value>2</Value>
-      <Value>1</Value>
-    </TaxCatchAll>
-    <NavigatorClassification xmlns="bbb6251c-984c-4fcb-9547-f40f6d5e63ff" xsi:nil="true"/>
-    <k04f27a462bd4c45a610623ab03d8a6b xmlns="bbb6251c-984c-4fcb-9547-f40f6d5e63ff">
-      <Terms xmlns="http://schemas.microsoft.com/office/infopath/2007/PartnerControls">
-        <TermInfo xmlns="http://schemas.microsoft.com/office/infopath/2007/PartnerControls">
-          <TermName xmlns="http://schemas.microsoft.com/office/infopath/2007/PartnerControls">Business Ventures</TermName>
-          <TermId xmlns="http://schemas.microsoft.com/office/infopath/2007/PartnerControls">771822a9-08f4-4b0c-b044-94205102db1e</TermId>
-        </TermInfo>
-      </Terms>
-    </k04f27a462bd4c45a610623ab03d8a6b>
-  </documentManagement>
-</p:properties>
-</file>
-
-<file path=customXml/item2.xml><?xml version="1.0" encoding="utf-8"?>
-<ct:contentTypeSchema xmlns:ct="http://schemas.microsoft.com/office/2006/metadata/contentType" xmlns:ma="http://schemas.microsoft.com/office/2006/metadata/properties/metaAttributes" ct:_="" ma:_="" ma:contentTypeName="Document" ma:contentTypeID="0x010100451F1F8C0772B440BA84570C3C4286EA" ma:contentTypeVersion="31" ma:contentTypeDescription="Create a new document." ma:contentTypeScope="" ma:versionID="02816ad7c2a2d79272694375caafbc49">
-  <xsd:schema xmlns:xsd="http://www.w3.org/2001/XMLSchema" xmlns:xs="http://www.w3.org/2001/XMLSchema" xmlns:p="http://schemas.microsoft.com/office/2006/metadata/properties" xmlns:ns2="c44ab56d-57f8-4a14-86db-a39667906be8" xmlns:ns3="bbb6251c-984c-4fcb-9547-f40f6d5e63ff" targetNamespace="http://schemas.microsoft.com/office/2006/metadata/properties" ma:root="true" ma:fieldsID="6bce96da447e1a873c38288cc55b6b3e" ns2:_="" ns3:_="">
-    <xsd:import namespace="c44ab56d-57f8-4a14-86db-a39667906be8"/>
-    <xsd:import namespace="bbb6251c-984c-4fcb-9547-f40f6d5e63ff"/>
-    <xsd:element name="properties">
-      <xsd:complexType>
-        <xsd:sequence>
-          <xsd:element name="documentManagement">
-            <xsd:complexType>
-              <xsd:all>
-                <xsd:element ref="ns2:Category" minOccurs="0"/>
-                <xsd:element ref="ns2:Department" minOccurs="0"/>
-                <xsd:element ref="ns2:DocumentType" minOccurs="0"/>
-                <xsd:element ref="ns3:k04f27a462bd4c45a610623ab03d8a6b" minOccurs="0"/>
-                <xsd:element ref="ns3:TaxCatchAll" minOccurs="0"/>
-                <xsd:element ref="ns3:nb65ac56c571489cbc31094d7b888b19" minOccurs="0"/>
-                <xsd:element ref="ns3:b29dd6ef633047bba64c76c6e215692a" minOccurs="0"/>
-                <xsd:element ref="ns3:i77a2d63ec754e4dbbf13ee1f809aa62" minOccurs="0"/>
-                <xsd:element ref="ns3:b918a6e12641485a9ca8c2e70b4558c0" minOccurs="0"/>
-                <xsd:element ref="ns3:pmCostCentre" minOccurs="0"/>
-                <xsd:element ref="ns3:NavigatorClassification" minOccurs="0"/>
-                <xsd:element ref="ns2:MediaServiceMetadata" minOccurs="0"/>
-                <xsd:element ref="ns2:MediaServiceFastMetadata" minOccurs="0"/>
-                <xsd:element ref="ns2:MediaServiceObjectDetectorVersions" minOccurs="0"/>
-                <xsd:element ref="ns2:lcf76f155ced4ddcb4097134ff3c332f" minOccurs="0"/>
-                <xsd:element ref="ns2:MediaServiceGenerationTime" minOccurs="0"/>
-                <xsd:element ref="ns2:MediaServiceEventHashCode" minOccurs="0"/>
-                <xsd:element ref="ns2:MediaServiceDateTaken" minOccurs="0"/>
-                <xsd:element ref="ns2:MediaLengthInSeconds" minOccurs="0"/>
-                <xsd:element ref="ns2:MediaServiceOCR" minOccurs="0"/>
-                <xsd:element ref="ns2:MediaServiceLocation" minOccurs="0"/>
-                <xsd:element ref="ns2:_Flow_SignoffStatus" minOccurs="0"/>
-                <xsd:element ref="ns2:MediaServiceSearchProperties" minOccurs="0"/>
-                <xsd:element ref="ns3:SharedWithUsers" minOccurs="0"/>
-                <xsd:element ref="ns3:SharedWithDetails" minOccurs="0"/>
-              </xsd:all>
-            </xsd:complexType>
-          </xsd:element>
-        </xsd:sequence>
-      </xsd:complexType>
-    </xsd:element>
-  </xsd:schema>
-  <xsd:schema xmlns:xsd="http://www.w3.org/2001/XMLSchema" xmlns:xs="http://www.w3.org/2001/XMLSchema" xmlns:dms="http://schemas.microsoft.com/office/2006/documentManagement/types" xmlns:pc="http://schemas.microsoft.com/office/infopath/2007/PartnerControls" targetNamespace="c44ab56d-57f8-4a14-86db-a39667906be8" elementFormDefault="qualified">
-    <xsd:import namespace="http://schemas.microsoft.com/office/2006/documentManagement/types"/>
-    <xsd:import namespace="http://schemas.microsoft.com/office/infopath/2007/PartnerControls"/>
-    <xsd:element name="Category" ma:index="8" nillable="true" ma:displayName="Category" ma:format="Dropdown" ma:indexed="true" ma:internalName="Category">
-      <xsd:simpleType>
-        <xsd:restriction base="dms:Text">
-          <xsd:maxLength value="255"/>
-        </xsd:restriction>
-      </xsd:simpleType>
-    </xsd:element>
-    <xsd:element name="Department" ma:index="9" nillable="true" ma:displayName="Department" ma:format="Dropdown" ma:internalName="Department">
-      <xsd:simpleType>
-        <xsd:restriction base="dms:Text">
-          <xsd:maxLength value="255"/>
-        </xsd:restriction>
-      </xsd:simpleType>
-    </xsd:element>
-    <xsd:element name="DocumentType" ma:index="10" nillable="true" ma:displayName="Document Type" ma:format="Dropdown" ma:indexed="true" ma:internalName="DocumentType">
-      <xsd:simpleType>
-        <xsd:restriction base="dms:Text">
-          <xsd:maxLength value="255"/>
-        </xsd:restriction>
-      </xsd:simpleType>
-    </xsd:element>
-    <xsd:element name="MediaServiceMetadata" ma:index="24" nillable="true" ma:displayName="MediaServiceMetadata" ma:hidden="true" ma:internalName="MediaServiceMetadata" ma:readOnly="true">
-      <xsd:simpleType>
-        <xsd:restriction base="dms:Note"/>
-      </xsd:simpleType>
-    </xsd:element>
-    <xsd:element name="MediaServiceFastMetadata" ma:index="25" nillable="true" ma:displayName="MediaServiceFastMetadata" ma:hidden="true" ma:internalName="MediaServiceFastMetadata" ma:readOnly="true">
-      <xsd:simpleType>
-        <xsd:restriction base="dms:Note"/>
-      </xsd:simpleType>
-    </xsd:element>
-    <xsd:element name="MediaServiceObjectDetectorVersions" ma:index="26" nillable="true" ma:displayName="MediaServiceObjectDetectorVersions" ma:hidden="true" ma:indexed="true" ma:internalName="MediaServiceObjectDetectorVersions" ma:readOnly="true">
-      <xsd:simpleType>
-        <xsd:restriction base="dms:Text"/>
-      </xsd:simpleType>
-    </xsd:element>
-    <xsd:element name="lcf76f155ced4ddcb4097134ff3c332f" ma:index="28" nillable="true" ma:taxonomy="true" ma:internalName="lcf76f155ced4ddcb4097134ff3c332f" ma:taxonomyFieldName="MediaServiceImageTags" ma:displayName="Image Tags" ma:readOnly="false" ma:fieldId="{5cf76f15-5ced-4ddc-b409-7134ff3c332f}" ma:taxonomyMulti="true" ma:sspId="54dc490e-0ba4-43e8-b334-a6bff8b18b78" ma:termSetId="09814cd3-568e-fe90-9814-8d621ff8fb84" ma:anchorId="fba54fb3-c3e1-fe81-a776-ca4b69148c4d" ma:open="true" ma:isKeyword="false">
-      <xsd:complexType>
-        <xsd:sequence>
-          <xsd:element ref="pc:Terms" minOccurs="0" maxOccurs="1"/>
-        </xsd:sequence>
-      </xsd:complexType>
-    </xsd:element>
-    <xsd:element name="MediaServiceGenerationTime" ma:index="29" nillable="true" ma:displayName="MediaServiceGenerationTime" ma:hidden="true" ma:internalName="MediaServiceGenerationTime" ma:readOnly="true">
-      <xsd:simpleType>
-        <xsd:restriction base="dms:Text"/>
-      </xsd:simpleType>
-    </xsd:element>
-    <xsd:element name="MediaServiceEventHashCode" ma:index="30" nillable="true" ma:displayName="MediaServiceEventHashCode" ma:hidden="true" ma:internalName="MediaServiceEventHashCode" ma:readOnly="true">
-      <xsd:simpleType>
-        <xsd:restriction base="dms:Text"/>
-      </xsd:simpleType>
-    </xsd:element>
-    <xsd:element name="MediaServiceDateTaken" ma:index="31" nillable="true" ma:displayName="MediaServiceDateTaken" ma:hidden="true" ma:indexed="true" ma:internalName="MediaServiceDateTaken" ma:readOnly="true">
-      <xsd:simpleType>
-        <xsd:restriction base="dms:Text"/>
-      </xsd:simpleType>
-    </xsd:element>
-    <xsd:element name="MediaLengthInSeconds" ma:index="32" nillable="true" ma:displayName="MediaLengthInSeconds" ma:hidden="true" ma:internalName="MediaLengthInSeconds" ma:readOnly="true">
-      <xsd:simpleType>
-        <xsd:restriction base="dms:Unknown"/>
-      </xsd:simpleType>
-    </xsd:element>
-    <xsd:element name="MediaServiceOCR" ma:index="33" nillable="true" ma:displayName="Extracted Text" ma:internalName="MediaServiceOCR" ma:readOnly="true">
-      <xsd:simpleType>
-        <xsd:restriction base="dms:Note">
-          <xsd:maxLength value="255"/>
-        </xsd:restriction>
-      </xsd:simpleType>
-    </xsd:element>
-    <xsd:element name="MediaServiceLocation" ma:index="34" nillable="true" ma:displayName="Location" ma:description="" ma:indexed="true" ma:internalName="MediaServiceLocation" ma:readOnly="true">
-      <xsd:simpleType>
-        <xsd:restriction base="dms:Text"/>
-      </xsd:simpleType>
-    </xsd:element>
-    <xsd:element name="_Flow_SignoffStatus" ma:index="35" nillable="true" ma:displayName="Sign-off status" ma:internalName="Sign_x002d_off_x0020_status">
-      <xsd:simpleType>
-        <xsd:restriction base="dms:Text"/>
-      </xsd:simpleType>
-    </xsd:element>
-    <xsd:element name="MediaServiceSearchProperties" ma:index="36" nillable="true" ma:displayName="MediaServiceSearchProperties" ma:hidden="true" ma:internalName="MediaServiceSearchProperties" ma:readOnly="true">
-      <xsd:simpleType>
-        <xsd:restriction base="dms:Note"/>
-      </xsd:simpleType>
-    </xsd:element>
-  </xsd:schema>
-  <xsd:schema xmlns:xsd="http://www.w3.org/2001/XMLSchema" xmlns:xs="http://www.w3.org/2001/XMLSchema" xmlns:dms="http://schemas.microsoft.com/office/2006/documentManagement/types" xmlns:pc="http://schemas.microsoft.com/office/infopath/2007/PartnerControls" targetNamespace="bbb6251c-984c-4fcb-9547-f40f6d5e63ff" elementFormDefault="qualified">
-    <xsd:import namespace="http://schemas.microsoft.com/office/2006/documentManagement/types"/>
-    <xsd:import namespace="http://schemas.microsoft.com/office/infopath/2007/PartnerControls"/>
-    <xsd:element name="k04f27a462bd4c45a610623ab03d8a6b" ma:index="12" nillable="true" ma:taxonomy="true" ma:internalName="k04f27a462bd4c45a610623ab03d8a6b" ma:taxonomyFieldName="pmDivision" ma:displayName="Division" ma:readOnly="false" ma:default="-1;#Business Ventures|771822a9-08f4-4b0c-b044-94205102db1e" ma:fieldId="{404f27a4-62bd-4c45-a610-623ab03d8a6b}" ma:sspId="54dc490e-0ba4-43e8-b334-a6bff8b18b78" ma:termSetId="d91d20d7-c3b4-42e2-a4f8-5eca3df6795d" ma:anchorId="00000000-0000-0000-0000-000000000000" ma:open="false" ma:isKeyword="false">
-      <xsd:complexType>
-        <xsd:sequence>
-          <xsd:element ref="pc:Terms" minOccurs="0" maxOccurs="1"/>
-        </xsd:sequence>
-      </xsd:complexType>
-    </xsd:element>
-    <xsd:element name="TaxCatchAll" ma:index="13" nillable="true" ma:displayName="Taxonomy Catch All Column" ma:hidden="true" ma:list="{f01ed893-b677-4de5-8b6b-0c6819b6e06b}" ma:internalName="TaxCatchAll" ma:showField="CatchAllData" ma:web="bbb6251c-984c-4fcb-9547-f40f6d5e63ff">
-      <xsd:complexType>
-        <xsd:complexContent>
-          <xsd:extension base="dms:MultiChoiceLookup">
-            <xsd:sequence>
-              <xsd:element name="Value" type="dms:Lookup" maxOccurs="unbounded" minOccurs="0" nillable="true"/>
-            </xsd:sequence>
-          </xsd:extension>
-        </xsd:complexContent>
-      </xsd:complexType>
-    </xsd:element>
-    <xsd:element name="nb65ac56c571489cbc31094d7b888b19" ma:index="15" nillable="true" ma:taxonomy="true" ma:internalName="nb65ac56c571489cbc31094d7b888b19" ma:taxonomyFieldName="pmDepartment" ma:displayName="Department" ma:readOnly="false" ma:default="-1;#Pathology|4a117755-78ff-4a2c-8e21-a559b22b64dd" ma:fieldId="{7b65ac56-c571-489c-bc31-094d7b888b19}" ma:sspId="54dc490e-0ba4-43e8-b334-a6bff8b18b78" ma:termSetId="4d67b9e8-cf21-4aa6-83ce-5e4d67120ab4" ma:anchorId="00000000-0000-0000-0000-000000000000" ma:open="false" ma:isKeyword="false">
-      <xsd:complexType>
-        <xsd:sequence>
-          <xsd:element ref="pc:Terms" minOccurs="0" maxOccurs="1"/>
-        </xsd:sequence>
-      </xsd:complexType>
-    </xsd:element>
-    <xsd:element name="b29dd6ef633047bba64c76c6e215692a" ma:index="17" nillable="true" ma:taxonomy="true" ma:internalName="b29dd6ef633047bba64c76c6e215692a" ma:taxonomyFieldName="pmAudienceMembers" ma:displayName="Audience and Members" ma:readOnly="false" ma:default="-1;#Internal|2b22734e-9cea-437f-97a4-653416044446" ma:fieldId="{b29dd6ef-6330-47bb-a64c-76c6e215692a}" ma:sspId="54dc490e-0ba4-43e8-b334-a6bff8b18b78" ma:termSetId="62add7b9-57bd-432c-8733-d6a6f14c7fdd" ma:anchorId="00000000-0000-0000-0000-000000000000" ma:open="false" ma:isKeyword="false">
-      <xsd:complexType>
-        <xsd:sequence>
-          <xsd:element ref="pc:Terms" minOccurs="0" maxOccurs="1"/>
-        </xsd:sequence>
-      </xsd:complexType>
-    </xsd:element>
-    <xsd:element name="i77a2d63ec754e4dbbf13ee1f809aa62" ma:index="19" nillable="true" ma:taxonomy="true" ma:internalName="i77a2d63ec754e4dbbf13ee1f809aa62" ma:taxonomyFieldName="pmStream" ma:displayName="Stream" ma:readOnly="false" ma:default="-1;#N/A|77aac54e-7746-4232-91ae-96cfc2b44f19" ma:fieldId="{277a2d63-ec75-4e4d-bbf1-3ee1f809aa62}" ma:sspId="54dc490e-0ba4-43e8-b334-a6bff8b18b78" ma:termSetId="1fc35126-0094-4f5b-885a-83fbff8cec4a" ma:anchorId="00000000-0000-0000-0000-000000000000" ma:open="false" ma:isKeyword="false">
-      <xsd:complexType>
-        <xsd:sequence>
-          <xsd:element ref="pc:Terms" minOccurs="0" maxOccurs="1"/>
-        </xsd:sequence>
-      </xsd:complexType>
-    </xsd:element>
-    <xsd:element name="b918a6e12641485a9ca8c2e70b4558c0" ma:index="21" nillable="true" ma:taxonomy="true" ma:internalName="b918a6e12641485a9ca8c2e70b4558c0" ma:taxonomyFieldName="pmDataCategory" ma:displayName="Data Category" ma:readOnly="false" ma:default="-1;#Operational|150389d9-0463-4c4a-b800-fb182dbb9bcb" ma:fieldId="{b918a6e1-2641-485a-9ca8-c2e70b4558c0}" ma:sspId="54dc490e-0ba4-43e8-b334-a6bff8b18b78" ma:termSetId="9fd63634-52d1-4d2f-b379-de98110987c9" ma:anchorId="00000000-0000-0000-0000-000000000000" ma:open="false" ma:isKeyword="false">
-      <xsd:complexType>
-        <xsd:sequence>
-          <xsd:element ref="pc:Terms" minOccurs="0" maxOccurs="1"/>
-        </xsd:sequence>
-      </xsd:complexType>
-    </xsd:element>
-    <xsd:element name="pmCostCentre" ma:index="22" nillable="true" ma:displayName="Cost Centre" ma:default="" ma:internalName="pmCostCentre" ma:readOnly="false">
-      <xsd:simpleType>
-        <xsd:restriction base="dms:Text"/>
-      </xsd:simpleType>
-    </xsd:element>
-    <xsd:element name="NavigatorClassification" ma:index="23" nillable="true" ma:displayName="Site Classification" ma:default="Team Workspace" ma:internalName="NavigatorClassification" ma:readOnly="true">
-      <xsd:simpleType>
-        <xsd:restriction base="dms:Text"/>
-      </xsd:simpleType>
-    </xsd:element>
-    <xsd:element name="SharedWithUsers" ma:index="37" nillable="true" ma:displayName="Shared With" ma:internalName="SharedWithUsers" ma:readOnly="true">
-      <xsd:complexType>
-        <xsd:complexContent>
-          <xsd:extension base="dms:UserMulti">
-            <xsd:sequence>
-              <xsd:element name="UserInfo" minOccurs="0" maxOccurs="unbounded">
-                <xsd:complexType>
-                  <xsd:sequence>
-                    <xsd:element name="DisplayName" type="xsd:string" minOccurs="0"/>
-                    <xsd:element name="AccountId" type="dms:UserId" minOccurs="0" nillable="true"/>
-                    <xsd:element name="AccountType" type="xsd:string" minOccurs="0"/>
-                  </xsd:sequence>
-                </xsd:complexType>
-              </xsd:element>
-            </xsd:sequence>
-          </xsd:extension>
-        </xsd:complexContent>
-      </xsd:complexType>
-    </xsd:element>
-    <xsd:element name="SharedWithDetails" ma:index="38" nillable="true" ma:displayName="Shared With Details" ma:internalName="SharedWithDetails" ma:readOnly="true">
-      <xsd:simpleType>
-        <xsd:restriction base="dms:Note">
-          <xsd:maxLength value="255"/>
-        </xsd:restriction>
-      </xsd:simpleType>
-    </xsd:element>
-  </xsd:schema>
-  <xsd:schema xmlns="http://schemas.openxmlformats.org/package/2006/metadata/core-properties" xmlns:xsd="http://www.w3.org/2001/XMLSchema" xmlns:xsi="http://www.w3.org/2001/XMLSchema-instance" xmlns:dc="http://purl.org/dc/elements/1.1/" xmlns:dcterms="http://purl.org/dc/terms/" xmlns:odoc="http://schemas.microsoft.com/internal/obd" targetNamespace="http://schemas.openxmlformats.org/package/2006/metadata/core-properties" elementFormDefault="qualified" attributeFormDefault="unqualified" blockDefault="#all">
-    <xsd:import namespace="http://purl.org/dc/elements/1.1/" schemaLocation="http://dublincore.org/schemas/xmls/qdc/2003/04/02/dc.xsd"/>
-    <xsd:import namespace="http://purl.org/dc/terms/" schemaLocation="http://dublincore.org/schemas/xmls/qdc/2003/04/02/dcterms.xsd"/>
-    <xsd:element name="coreProperties" type="CT_coreProperties"/>
-    <xsd:complexType name="CT_coreProperties">
-      <xsd:all>
-        <xsd:element ref="dc:creator" minOccurs="0" maxOccurs="1"/>
-        <xsd:element ref="dcterms:created" minOccurs="0" maxOccurs="1"/>
-        <xsd:element ref="dc:identifier" minOccurs="0" maxOccurs="1"/>
-        <xsd:element name="contentType" minOccurs="0" maxOccurs="1" type="xsd:string" ma:index="0" ma:displayName="Content Type"/>
-        <xsd:element ref="dc:title" minOccurs="0" maxOccurs="1" ma:index="4" ma:displayName="Title"/>
-        <xsd:element ref="dc:subject" minOccurs="0" maxOccurs="1"/>
-        <xsd:element ref="dc:description" minOccurs="0" maxOccurs="1"/>
-        <xsd:element name="keywords" minOccurs="0" maxOccurs="1" type="xsd:string"/>
-        <xsd:element ref="dc:language" minOccurs="0" maxOccurs="1"/>
-        <xsd:element name="category" minOccurs="0" maxOccurs="1" type="xsd:string"/>
-        <xsd:element name="version" minOccurs="0" maxOccurs="1" type="xsd:string"/>
-        <xsd:element name="revision" minOccurs="0" maxOccurs="1" type="xsd:string">
-          <xsd:annotation>
-            <xsd:documentation>
-                        This value indicates the number of saves or revisions. The application is responsible for updating this value after each revision.
-                    </xsd:documentation>
-          </xsd:annotation>
-        </xsd:element>
-        <xsd:element name="lastModifiedBy" minOccurs="0" maxOccurs="1" type="xsd:string"/>
-        <xsd:element ref="dcterms:modified" minOccurs="0" maxOccurs="1"/>
-        <xsd:element name="contentStatus" minOccurs="0" maxOccurs="1" type="xsd:string"/>
-      </xsd:all>
-    </xsd:complexType>
-  </xsd:schema>
-  <xs:schema xmlns:pc="http://schemas.microsoft.com/office/infopath/2007/PartnerControls" xmlns:xs="http://www.w3.org/2001/XMLSchema" targetNamespace="http://schemas.microsoft.com/office/infopath/2007/PartnerControls" elementFormDefault="qualified" attributeFormDefault="unqualified">
-    <xs:element name="Person">
-      <xs:complexType>
-        <xs:sequence>
-          <xs:element ref="pc:DisplayName" minOccurs="0"/>
-          <xs:element ref="pc:AccountId" minOccurs="0"/>
-          <xs:element ref="pc:AccountType" minOccurs="0"/>
-        </xs:sequence>
-      </xs:complexType>
-    </xs:element>
-    <xs:element name="DisplayName" type="xs:string"/>
-    <xs:element name="AccountId" type="xs:string"/>
-    <xs:element name="AccountType" type="xs:string"/>
-    <xs:element name="BDCAssociatedEntity">
-      <xs:complexType>
-        <xs:sequence>
-          <xs:element ref="pc:BDCEntity" minOccurs="0" maxOccurs="unbounded"/>
-        </xs:sequence>
-        <xs:attribute ref="pc:EntityNamespace"/>
-        <xs:attribute ref="pc:EntityName"/>
-        <xs:attribute ref="pc:SystemInstanceName"/>
-        <xs:attribute ref="pc:AssociationName"/>
-      </xs:complexType>
-    </xs:element>
-    <xs:attribute name="EntityNamespace" type="xs:string"/>
-    <xs:attribute name="EntityName" type="xs:string"/>
-    <xs:attribute name="SystemInstanceName" type="xs:string"/>
-    <xs:attribute name="AssociationName" type="xs:string"/>
-    <xs:element name="BDCEntity">
-      <xs:complexType>
-        <xs:sequence>
-          <xs:element ref="pc:EntityDisplayName" minOccurs="0"/>
-          <xs:element ref="pc:EntityInstanceReference" minOccurs="0"/>
-          <xs:element ref="pc:EntityId1" minOccurs="0"/>
-          <xs:element ref="pc:EntityId2" minOccurs="0"/>
-          <xs:element ref="pc:EntityId3" minOccurs="0"/>
-          <xs:element ref="pc:EntityId4" minOccurs="0"/>
-          <xs:element ref="pc:EntityId5" minOccurs="0"/>
-        </xs:sequence>
-      </xs:complexType>
-    </xs:element>
-    <xs:element name="EntityDisplayName" type="xs:string"/>
-    <xs:element name="EntityInstanceReference" type="xs:string"/>
-    <xs:element name="EntityId1" type="xs:string"/>
-    <xs:element name="EntityId2" type="xs:string"/>
-    <xs:element name="EntityId3" type="xs:string"/>
-    <xs:element name="EntityId4" type="xs:string"/>
-    <xs:element name="EntityId5" type="xs:string"/>
-    <xs:element name="Terms">
-      <xs:complexType>
-        <xs:sequence>
-          <xs:element ref="pc:TermInfo" minOccurs="0" maxOccurs="unbounded"/>
-        </xs:sequence>
-      </xs:complexType>
-    </xs:element>
-    <xs:element name="TermInfo">
-      <xs:complexType>
-        <xs:sequence>
-          <xs:element ref="pc:TermName" minOccurs="0"/>
-          <xs:element ref="pc:TermId" minOccurs="0"/>
-        </xs:sequence>
-      </xs:complexType>
-    </xs:element>
-    <xs:element name="TermName" type="xs:string"/>
-    <xs:element name="TermId" type="xs:string"/>
-  </xs:schema>
-</ct:contentTypeSchema>
-</file>
-
-<file path=customXml/item3.xml><?xml version="1.0" encoding="utf-8"?>
-<b:Sources xmlns:b="http://schemas.openxmlformats.org/officeDocument/2006/bibliography" xmlns="http://schemas.openxmlformats.org/officeDocument/2006/bibliography" SelectedStyle="/APASixthEditionOfficeOnline.xsl" StyleName="APA" Version="6"/>
-</file>
-
-<file path=customXml/item4.xml><?xml version="1.0" encoding="utf-8"?>
-<?mso-contentType ?>
-<FormTemplates xmlns="http://schemas.microsoft.com/sharepoint/v3/contenttype/forms">
-  <Display>DocumentLibraryForm</Display>
-  <Edit>DocumentLibraryForm</Edit>
-  <New>DocumentLibraryForm</New>
-</FormTemplates>
-</file>
-
-<file path=customXml/itemProps1.xml><?xml version="1.0" encoding="utf-8"?>
-<ds:datastoreItem xmlns:ds="http://schemas.openxmlformats.org/officeDocument/2006/customXml" ds:itemID="{56C3DCE9-A14B-4834-B44E-111A0856AA51}">
-  <ds:schemaRefs>
-    <ds:schemaRef ds:uri="http://schemas.microsoft.com/office/2006/metadata/properties"/>
-    <ds:schemaRef ds:uri="http://schemas.microsoft.com/office/infopath/2007/PartnerControls"/>
-    <ds:schemaRef ds:uri="bbb6251c-984c-4fcb-9547-f40f6d5e63ff"/>
-    <ds:schemaRef ds:uri="c44ab56d-57f8-4a14-86db-a39667906be8"/>
-  </ds:schemaRefs>
-</ds:datastoreItem>
-</file>
-
-<file path=customXml/itemProps2.xml><?xml version="1.0" encoding="utf-8"?>
-<ds:datastoreItem xmlns:ds="http://schemas.openxmlformats.org/officeDocument/2006/customXml" ds:itemID="{D9FE2927-1116-440D-A402-6D68E1FBD4A4}">
-  <ds:schemaRefs>
-    <ds:schemaRef ds:uri="http://schemas.microsoft.com/office/2006/metadata/contentType"/>
-    <ds:schemaRef ds:uri="http://schemas.microsoft.com/office/2006/metadata/properties/metaAttributes"/>
-    <ds:schemaRef ds:uri="http://www.w3.org/2001/XMLSchema"/>
-    <ds:schemaRef ds:uri="http://schemas.microsoft.com/office/2006/metadata/properties"/>
-    <ds:schemaRef ds:uri="c44ab56d-57f8-4a14-86db-a39667906be8"/>
-    <ds:schemaRef ds:uri="bbb6251c-984c-4fcb-9547-f40f6d5e63ff"/>
-    <ds:schemaRef ds:uri="http://schemas.microsoft.com/office/2006/documentManagement/types"/>
-    <ds:schemaRef ds:uri="http://schemas.microsoft.com/office/infopath/2007/PartnerControls"/>
-    <ds:schemaRef ds:uri="http://schemas.openxmlformats.org/package/2006/metadata/core-properties"/>
-    <ds:schemaRef ds:uri="http://purl.org/dc/elements/1.1/"/>
-    <ds:schemaRef ds:uri="http://purl.org/dc/terms/"/>
-    <ds:schemaRef ds:uri="http://schemas.microsoft.com/internal/obd"/>
-  </ds:schemaRefs>
-</ds:datastoreItem>
-</file>
-
-<file path=customXml/itemProps3.xml><?xml version="1.0" encoding="utf-8"?>
-<ds:datastoreItem xmlns:ds="http://schemas.openxmlformats.org/officeDocument/2006/customXml" ds:itemID="{8CF42A11-35FF-774D-BA0C-43D4922C9A0F}">
-  <ds:schemaRefs>
-    <ds:schemaRef ds:uri="http://schemas.openxmlformats.org/officeDocument/2006/bibliography"/>
-  </ds:schemaRefs>
-</ds:datastoreItem>
-</file>
-
-<file path=customXml/itemProps4.xml><?xml version="1.0" encoding="utf-8"?>
-<ds:datastoreItem xmlns:ds="http://schemas.openxmlformats.org/officeDocument/2006/customXml" ds:itemID="{F3ED47F0-B6F1-4E75-AF69-6625EE1E5E4A}">
-  <ds:schemaRefs>
-    <ds:schemaRef ds:uri="http://schemas.microsoft.com/sharepoint/v3/contenttype/forms"/>
-  </ds:schemaRefs>
-</ds:datastoreItem>
 </file>
</xml_diff>

<commit_message>
MHD2-138:Clinical context update - APL (12Sep2024)
</commit_message>
<xml_diff>
--- a/inst/clinical_context/Acute_Promyelocytic_Myeloid_Leukaemia.docx
+++ b/inst/clinical_context/Acute_Promyelocytic_Myeloid_Leukaemia.docx
@@ -3362,529 +3362,366 @@
           </w:p>
           <w:p>
             <w:pPr>
-              <w:pStyle w:val="EndNoteBibliography"/>
-              <w:jc w:val="both"/>
+              <w:pStyle w:val="CLIN4"/>
             </w:pPr>
             <w:r>
-              <w:rPr>
-                <w:rFonts w:cs="Times New Roman"/>
-              </w:rPr>
               <w:fldChar w:fldCharType="begin"/>
             </w:r>
             <w:r>
               <w:instrText xml:space="preserve"> ADDIN EN.REFLIST </w:instrText>
             </w:r>
             <w:r>
-              <w:rPr>
-                <w:rFonts w:cs="Times New Roman"/>
-              </w:rPr>
               <w:fldChar w:fldCharType="separate"/>
             </w:r>
             <w:r>
               <w:rPr>
                 <w:b/>
-                <w:noProof/>
               </w:rPr>
               <w:t>1.</w:t>
             </w:r>
             <w:r>
-              <w:rPr>
-                <w:noProof/>
-              </w:rPr>
               <w:t xml:space="preserve"> Sanz MA, et al. Management of acute promyelocytic leukemia: updated recommendations from an expert panel of the European LeukemiaNet. </w:t>
             </w:r>
             <w:r>
               <w:rPr>
                 <w:i/>
-                <w:noProof/>
               </w:rPr>
               <w:t>Blood</w:t>
             </w:r>
             <w:r>
-              <w:rPr>
-                <w:noProof/>
-              </w:rPr>
               <w:t xml:space="preserve"> 2019; </w:t>
             </w:r>
             <w:r>
               <w:rPr>
                 <w:b/>
-                <w:noProof/>
               </w:rPr>
               <w:t>133</w:t>
             </w:r>
             <w:r>
-              <w:rPr>
-                <w:noProof/>
-              </w:rPr>
               <w:t xml:space="preserve">(15): 1630-43.  </w:t>
             </w:r>
             <w:r>
               <w:rPr>
                 <w:b/>
-                <w:noProof/>
               </w:rPr>
               <w:t>2.</w:t>
             </w:r>
             <w:r>
-              <w:rPr>
-                <w:noProof/>
-              </w:rPr>
               <w:t xml:space="preserve"> Iaccarino L, et al. Identification and monitoring of atypical PML/RARA fusion transcripts in acute promyelocytic leukemia. </w:t>
             </w:r>
             <w:r>
               <w:rPr>
                 <w:i/>
-                <w:noProof/>
               </w:rPr>
               <w:t>Genes, Chromosomes and Cancer</w:t>
             </w:r>
             <w:r>
-              <w:rPr>
-                <w:noProof/>
-              </w:rPr>
               <w:t xml:space="preserve"> 2018; </w:t>
             </w:r>
             <w:r>
               <w:rPr>
                 <w:b/>
-                <w:noProof/>
               </w:rPr>
               <w:t>58</w:t>
             </w:r>
             <w:r>
-              <w:rPr>
-                <w:noProof/>
-              </w:rPr>
               <w:t xml:space="preserve">(1): 60-5.  </w:t>
             </w:r>
             <w:r>
               <w:rPr>
                 <w:b/>
-                <w:noProof/>
               </w:rPr>
               <w:t>3.</w:t>
             </w:r>
             <w:r>
-              <w:rPr>
-                <w:noProof/>
-              </w:rPr>
               <w:t xml:space="preserve"> Wen L, et al. Clinical and molecular features of acute promyelocytic leukemia with variant retinoid acid receptor fusions. </w:t>
             </w:r>
             <w:r>
               <w:rPr>
                 <w:i/>
-                <w:noProof/>
               </w:rPr>
               <w:t>Haematologica</w:t>
             </w:r>
             <w:r>
-              <w:rPr>
-                <w:noProof/>
-              </w:rPr>
               <w:t xml:space="preserve"> 2019; </w:t>
             </w:r>
             <w:r>
               <w:rPr>
                 <w:b/>
-                <w:noProof/>
               </w:rPr>
               <w:t>104</w:t>
             </w:r>
             <w:r>
-              <w:rPr>
-                <w:noProof/>
-              </w:rPr>
               <w:t xml:space="preserve">(5): e195-e9.  </w:t>
             </w:r>
             <w:r>
               <w:rPr>
                 <w:b/>
-                <w:noProof/>
               </w:rPr>
               <w:t>4.</w:t>
             </w:r>
             <w:r>
-              <w:rPr>
-                <w:noProof/>
-              </w:rPr>
               <w:t xml:space="preserve"> Guarnera L, et al. Atypical Rearrangements in APL-Like Acute Myeloid Leukemias: Molecular Characterization and Prognosis. </w:t>
             </w:r>
             <w:r>
               <w:rPr>
                 <w:i/>
-                <w:noProof/>
               </w:rPr>
               <w:t>Frontiers in Oncology</w:t>
             </w:r>
             <w:r>
-              <w:rPr>
-                <w:noProof/>
-              </w:rPr>
               <w:t xml:space="preserve"> 2022; </w:t>
             </w:r>
             <w:r>
               <w:rPr>
                 <w:b/>
-                <w:noProof/>
               </w:rPr>
               <w:t>12</w:t>
             </w:r>
             <w:r>
-              <w:rPr>
-                <w:noProof/>
-              </w:rPr>
               <w:t xml:space="preserve">.  </w:t>
             </w:r>
             <w:r>
               <w:rPr>
                 <w:b/>
-                <w:noProof/>
               </w:rPr>
               <w:t>5.</w:t>
             </w:r>
             <w:r>
-              <w:rPr>
-                <w:noProof/>
-              </w:rPr>
               <w:t xml:space="preserve"> Khoury JD, et al. The 5th edition of the World Health Organization Classification of Haematolymphoid Tumours: Myeloid and Histiocytic/Dendritic Neoplasms. </w:t>
             </w:r>
             <w:r>
               <w:rPr>
                 <w:i/>
-                <w:noProof/>
               </w:rPr>
               <w:t>Leukemia</w:t>
             </w:r>
             <w:r>
-              <w:rPr>
-                <w:noProof/>
-              </w:rPr>
               <w:t xml:space="preserve"> 2022; </w:t>
             </w:r>
             <w:r>
               <w:rPr>
                 <w:b/>
-                <w:noProof/>
               </w:rPr>
               <w:t>36</w:t>
             </w:r>
             <w:r>
-              <w:rPr>
-                <w:noProof/>
-              </w:rPr>
               <w:t xml:space="preserve">(7): 1703-19.  </w:t>
             </w:r>
             <w:r>
               <w:rPr>
                 <w:b/>
-                <w:noProof/>
               </w:rPr>
               <w:t>6.</w:t>
             </w:r>
             <w:r>
-              <w:rPr>
-                <w:noProof/>
-              </w:rPr>
               <w:t xml:space="preserve"> Arber DA, et al. International Consensus Classification of Myeloid Neoplasms and Acute Leukemias: integrating morphologic, clinical, and genomic data. </w:t>
             </w:r>
             <w:r>
               <w:rPr>
                 <w:i/>
-                <w:noProof/>
               </w:rPr>
               <w:t>Blood</w:t>
             </w:r>
             <w:r>
-              <w:rPr>
-                <w:noProof/>
-              </w:rPr>
               <w:t xml:space="preserve"> 2022; </w:t>
             </w:r>
             <w:r>
               <w:rPr>
                 <w:b/>
-                <w:noProof/>
               </w:rPr>
               <w:t>140</w:t>
             </w:r>
             <w:r>
-              <w:rPr>
-                <w:noProof/>
-              </w:rPr>
               <w:t xml:space="preserve">(11): 1200-28.  </w:t>
             </w:r>
             <w:r>
               <w:rPr>
                 <w:b/>
-                <w:noProof/>
               </w:rPr>
               <w:t>7.</w:t>
             </w:r>
             <w:r>
-              <w:rPr>
-                <w:noProof/>
-              </w:rPr>
               <w:t xml:space="preserve"> Madan V, et al. Comprehensive mutational analysis of primary and relapse acute promyelocytic leukemia. </w:t>
             </w:r>
             <w:r>
               <w:rPr>
                 <w:i/>
-                <w:noProof/>
               </w:rPr>
               <w:t>Leukemia</w:t>
             </w:r>
             <w:r>
-              <w:rPr>
-                <w:noProof/>
-              </w:rPr>
               <w:t xml:space="preserve"> 2016; </w:t>
             </w:r>
             <w:r>
               <w:rPr>
                 <w:b/>
-                <w:noProof/>
               </w:rPr>
               <w:t>30</w:t>
             </w:r>
             <w:r>
-              <w:rPr>
-                <w:noProof/>
-              </w:rPr>
               <w:t xml:space="preserve">(8): 1672-81.  </w:t>
             </w:r>
             <w:r>
               <w:rPr>
                 <w:b/>
-                <w:noProof/>
               </w:rPr>
               <w:t>8.</w:t>
             </w:r>
             <w:r>
-              <w:rPr>
-                <w:noProof/>
-              </w:rPr>
               <w:t xml:space="preserve"> Fasan A, et al. Molecular landscape of acute promyelocytic leukemia at diagnosis and relapse. </w:t>
             </w:r>
             <w:r>
               <w:rPr>
                 <w:i/>
-                <w:noProof/>
               </w:rPr>
               <w:t>Haematologica</w:t>
             </w:r>
             <w:r>
-              <w:rPr>
-                <w:noProof/>
-              </w:rPr>
               <w:t xml:space="preserve"> 2017; </w:t>
             </w:r>
             <w:r>
               <w:rPr>
                 <w:b/>
-                <w:noProof/>
               </w:rPr>
               <w:t>102</w:t>
             </w:r>
             <w:r>
-              <w:rPr>
-                <w:noProof/>
-              </w:rPr>
               <w:t xml:space="preserve">(6): e222-e4.  </w:t>
             </w:r>
             <w:r>
               <w:rPr>
                 <w:b/>
-                <w:noProof/>
               </w:rPr>
               <w:t>9.</w:t>
             </w:r>
             <w:r>
-              <w:rPr>
-                <w:noProof/>
-              </w:rPr>
               <w:t xml:space="preserve"> Iland HJ, et al. All-trans-retinoic acid, idarubicin, and IV arsenic trioxide as initial therapy in acute promyelocytic leukemia (APML4). </w:t>
             </w:r>
             <w:r>
               <w:rPr>
                 <w:i/>
-                <w:noProof/>
               </w:rPr>
               <w:t>Blood</w:t>
             </w:r>
             <w:r>
-              <w:rPr>
-                <w:noProof/>
-              </w:rPr>
               <w:t xml:space="preserve"> 2012; </w:t>
             </w:r>
             <w:r>
               <w:rPr>
                 <w:b/>
-                <w:noProof/>
               </w:rPr>
               <w:t>120</w:t>
             </w:r>
             <w:r>
-              <w:rPr>
-                <w:noProof/>
-              </w:rPr>
               <w:t xml:space="preserve">(8): 1570-80; quiz 752.  </w:t>
             </w:r>
             <w:r>
               <w:rPr>
                 <w:b/>
-                <w:noProof/>
               </w:rPr>
               <w:t>10.</w:t>
             </w:r>
             <w:r>
-              <w:rPr>
-                <w:noProof/>
-              </w:rPr>
               <w:t xml:space="preserve"> Heuser M, et al. 2021 Update on MRD in acute myeloid leukemia: a consensus document from the European LeukemiaNet MRD Working Party. </w:t>
             </w:r>
             <w:r>
               <w:rPr>
                 <w:i/>
-                <w:noProof/>
               </w:rPr>
               <w:t>Blood</w:t>
             </w:r>
             <w:r>
-              <w:rPr>
-                <w:noProof/>
-              </w:rPr>
               <w:t xml:space="preserve"> 2021; </w:t>
             </w:r>
             <w:r>
               <w:rPr>
                 <w:b/>
-                <w:noProof/>
               </w:rPr>
               <w:t>138</w:t>
             </w:r>
             <w:r>
-              <w:rPr>
-                <w:noProof/>
-              </w:rPr>
               <w:t xml:space="preserve">(26): 2753-67.  </w:t>
             </w:r>
             <w:r>
               <w:rPr>
                 <w:b/>
-                <w:noProof/>
               </w:rPr>
               <w:t>11.</w:t>
             </w:r>
             <w:r>
-              <w:rPr>
-                <w:noProof/>
-              </w:rPr>
               <w:t xml:space="preserve"> Jiang M, et al. Case report: A rare case of TBL1XR1-RARB positive acute promyelocytic leukemia in child and review of the literature. </w:t>
             </w:r>
             <w:r>
               <w:rPr>
                 <w:i/>
-                <w:noProof/>
               </w:rPr>
               <w:t>Frontiers in Oncology</w:t>
             </w:r>
             <w:r>
-              <w:rPr>
-                <w:noProof/>
-              </w:rPr>
               <w:t xml:space="preserve"> 2022; </w:t>
             </w:r>
             <w:r>
               <w:rPr>
                 <w:b/>
-                <w:noProof/>
               </w:rPr>
               <w:t>12</w:t>
             </w:r>
             <w:r>
-              <w:rPr>
-                <w:noProof/>
-              </w:rPr>
               <w:t xml:space="preserve">.  </w:t>
             </w:r>
             <w:r>
               <w:rPr>
                 <w:b/>
-                <w:noProof/>
               </w:rPr>
               <w:t>12.</w:t>
             </w:r>
             <w:r>
-              <w:rPr>
-                <w:noProof/>
-              </w:rPr>
               <w:t xml:space="preserve"> Goto E, et al. Missense mutations in PML-RARA are critical for the lack of responsiveness to arsenic trioxide treatment. </w:t>
             </w:r>
             <w:r>
               <w:rPr>
                 <w:i/>
-                <w:noProof/>
               </w:rPr>
               <w:t>Blood</w:t>
             </w:r>
             <w:r>
-              <w:rPr>
-                <w:noProof/>
-              </w:rPr>
               <w:t xml:space="preserve"> 2011; </w:t>
             </w:r>
             <w:r>
               <w:rPr>
                 <w:b/>
-                <w:noProof/>
               </w:rPr>
               <w:t>118</w:t>
             </w:r>
             <w:r>
-              <w:rPr>
-                <w:noProof/>
-              </w:rPr>
               <w:t xml:space="preserve">(6): 1600-9.  </w:t>
             </w:r>
             <w:r>
               <w:rPr>
                 <w:b/>
-                <w:noProof/>
               </w:rPr>
               <w:t>13.</w:t>
             </w:r>
             <w:r>
-              <w:rPr>
-                <w:noProof/>
-              </w:rPr>
               <w:t xml:space="preserve"> Zhu HH, et al. Resistance to arsenic therapy in acute promyelocytic leukemia. </w:t>
             </w:r>
             <w:r>
               <w:rPr>
                 <w:i/>
-                <w:noProof/>
               </w:rPr>
               <w:t>N Engl J Med</w:t>
             </w:r>
             <w:r>
-              <w:rPr>
-                <w:noProof/>
-              </w:rPr>
               <w:t xml:space="preserve"> 2014; </w:t>
             </w:r>
             <w:r>
               <w:rPr>
                 <w:b/>
-                <w:noProof/>
               </w:rPr>
               <w:t>370</w:t>
             </w:r>
             <w:r>
-              <w:rPr>
-                <w:noProof/>
-              </w:rPr>
               <w:t xml:space="preserve">(19): 1864-6.  </w:t>
             </w:r>
             <w:r>

</xml_diff>